<commit_message>
Atualização da documentação e txt dos links para refêrencias
</commit_message>
<xml_diff>
--- a/Sprint 3/Documentacao/Documentacao1.docx
+++ b/Sprint 3/Documentacao/Documentacao1.docx
@@ -165,31 +165,22 @@
           <w:rFonts w:cs="Arial"/>
           <w:b/>
         </w:rPr>
-        <w:t xml:space="preserve">LEONARDO </w:t>
-      </w:r>
-      <w:proofErr w:type="gramStart"/>
+        <w:t xml:space="preserve">LEONARDO VICCHIETTI </w:t>
+      </w:r>
       <w:r>
         <w:rPr>
           <w:rFonts w:cs="Arial"/>
           <w:b/>
         </w:rPr>
-        <w:t xml:space="preserve">VICCHIETTI </w:t>
+        <w:t xml:space="preserve"> </w:t>
       </w:r>
       <w:r>
         <w:rPr>
           <w:rFonts w:cs="Arial"/>
           <w:b/>
         </w:rPr>
-        <w:t xml:space="preserve"> </w:t>
-      </w:r>
-      <w:r>
-        <w:rPr>
-          <w:rFonts w:cs="Arial"/>
-          <w:b/>
-        </w:rPr>
         <w:t>IANNOTTA</w:t>
       </w:r>
-      <w:proofErr w:type="gramEnd"/>
     </w:p>
     <w:p>
       <w:pPr>
@@ -2945,198 +2936,383 @@
       </w:r>
     </w:p>
     <w:p>
-      <w:r>
+      <w:pPr>
         <w:rPr>
           <w:b/>
           <w:bCs/>
         </w:rPr>
-        <w:t>Abner</w:t>
-      </w:r>
+      </w:pPr>
       <w:r>
         <w:rPr>
           <w:b/>
           <w:bCs/>
         </w:rPr>
-        <w:t xml:space="preserve"> Lucas: </w:t>
-      </w:r>
-      <w:r>
-        <w:t>Time</w:t>
-      </w:r>
-      <w:r>
-        <w:t xml:space="preserve"> de desen</w:t>
-      </w:r>
-      <w:r>
-        <w:t xml:space="preserve">volvimento – </w:t>
-      </w:r>
-      <w:r>
-        <w:t xml:space="preserve">Full </w:t>
-      </w:r>
-      <w:proofErr w:type="spellStart"/>
-      <w:r>
-        <w:t>Stack</w:t>
-      </w:r>
-      <w:proofErr w:type="spellEnd"/>
-      <w:r>
-        <w:t xml:space="preserve">, </w:t>
-      </w:r>
-      <w:proofErr w:type="spellStart"/>
-      <w:r>
-        <w:t>Product</w:t>
-      </w:r>
-      <w:proofErr w:type="spellEnd"/>
-      <w:r>
-        <w:t xml:space="preserve"> </w:t>
-      </w:r>
-      <w:proofErr w:type="spellStart"/>
-      <w:r>
-        <w:t>Owner</w:t>
-      </w:r>
-      <w:proofErr w:type="spellEnd"/>
-      <w:r>
-        <w:t>;</w:t>
-      </w:r>
-    </w:p>
-    <w:p>
-      <w:pPr>
-        <w:rPr>
-          <w:u w:val="single"/>
-        </w:rPr>
-      </w:pPr>
+        <w:t>Abner</w:t>
+      </w:r>
       <w:r>
         <w:rPr>
           <w:b/>
           <w:bCs/>
         </w:rPr>
-        <w:t>Fernando Marques:</w:t>
+        <w:t xml:space="preserve"> Lucas</w:t>
       </w:r>
       <w:r>
         <w:rPr>
           <w:b/>
           <w:bCs/>
         </w:rPr>
+        <w:t xml:space="preserve">: </w:t>
+      </w:r>
+    </w:p>
+    <w:p>
+      <w:r>
+        <w:t>Time</w:t>
+      </w:r>
+      <w:r>
+        <w:t xml:space="preserve"> de desen</w:t>
+      </w:r>
+      <w:r>
+        <w:t xml:space="preserve">volvimento – </w:t>
+      </w:r>
+      <w:r>
+        <w:t xml:space="preserve">Full </w:t>
+      </w:r>
+      <w:proofErr w:type="spellStart"/>
+      <w:r>
+        <w:t>Stack</w:t>
+      </w:r>
+      <w:proofErr w:type="spellEnd"/>
+      <w:r>
+        <w:t>;</w:t>
+      </w:r>
+    </w:p>
+    <w:p>
+      <w:pPr>
+        <w:ind w:left="8"/>
+      </w:pPr>
+      <w:r>
+        <w:rPr>
+          <w:rFonts w:cs="Arial"/>
+          <w:color w:val="202124"/>
+          <w:shd w:val="clear" w:color="auto" w:fill="FFFFFF"/>
+        </w:rPr>
+        <w:t xml:space="preserve">Responsável pelo desenvolvimento do MER, normalização, tal como o modelo físico do banco de dados no </w:t>
+      </w:r>
+      <w:proofErr w:type="spellStart"/>
+      <w:r>
+        <w:rPr>
+          <w:rFonts w:cs="Arial"/>
+          <w:color w:val="202124"/>
+          <w:shd w:val="clear" w:color="auto" w:fill="FFFFFF"/>
+        </w:rPr>
+        <w:t>sqlServer</w:t>
+      </w:r>
+      <w:proofErr w:type="spellEnd"/>
+      <w:r>
+        <w:rPr>
+          <w:rFonts w:cs="Arial"/>
+          <w:color w:val="202124"/>
+          <w:shd w:val="clear" w:color="auto" w:fill="FFFFFF"/>
+        </w:rPr>
+        <w:t xml:space="preserve"> e </w:t>
+      </w:r>
+      <w:proofErr w:type="spellStart"/>
+      <w:r>
+        <w:rPr>
+          <w:rFonts w:cs="Arial"/>
+          <w:color w:val="202124"/>
+          <w:shd w:val="clear" w:color="auto" w:fill="FFFFFF"/>
+        </w:rPr>
+        <w:t>mysql</w:t>
+      </w:r>
+      <w:proofErr w:type="spellEnd"/>
+      <w:r>
+        <w:rPr>
+          <w:rFonts w:cs="Arial"/>
+          <w:color w:val="202124"/>
+          <w:shd w:val="clear" w:color="auto" w:fill="FFFFFF"/>
+        </w:rPr>
+        <w:t>. Com participação na criação do front-</w:t>
+      </w:r>
+      <w:proofErr w:type="spellStart"/>
+      <w:r>
+        <w:rPr>
+          <w:rFonts w:cs="Arial"/>
+          <w:color w:val="202124"/>
+          <w:shd w:val="clear" w:color="auto" w:fill="FFFFFF"/>
+        </w:rPr>
+        <w:t>end</w:t>
+      </w:r>
+      <w:proofErr w:type="spellEnd"/>
+      <w:r>
+        <w:rPr>
+          <w:rFonts w:cs="Arial"/>
+          <w:color w:val="202124"/>
+          <w:shd w:val="clear" w:color="auto" w:fill="FFFFFF"/>
+        </w:rPr>
+        <w:t xml:space="preserve"> da home </w:t>
+      </w:r>
+      <w:proofErr w:type="spellStart"/>
+      <w:r>
+        <w:rPr>
+          <w:rFonts w:cs="Arial"/>
+          <w:color w:val="202124"/>
+          <w:shd w:val="clear" w:color="auto" w:fill="FFFFFF"/>
+        </w:rPr>
+        <w:t>page</w:t>
+      </w:r>
+      <w:proofErr w:type="spellEnd"/>
+      <w:r>
+        <w:rPr>
+          <w:rFonts w:cs="Arial"/>
+          <w:color w:val="202124"/>
+          <w:shd w:val="clear" w:color="auto" w:fill="FFFFFF"/>
+        </w:rPr>
+        <w:t xml:space="preserve">, validações dos </w:t>
+      </w:r>
+      <w:proofErr w:type="spellStart"/>
+      <w:r>
+        <w:rPr>
+          <w:rFonts w:cs="Arial"/>
+          <w:color w:val="202124"/>
+          <w:shd w:val="clear" w:color="auto" w:fill="FFFFFF"/>
+        </w:rPr>
+        <w:t>forms</w:t>
+      </w:r>
+      <w:proofErr w:type="spellEnd"/>
+      <w:r>
+        <w:rPr>
+          <w:rFonts w:cs="Arial"/>
+          <w:color w:val="202124"/>
+          <w:shd w:val="clear" w:color="auto" w:fill="FFFFFF"/>
+        </w:rPr>
+        <w:t xml:space="preserve"> de cadastro do sistema</w:t>
+      </w:r>
+      <w:r>
+        <w:rPr>
+          <w:rFonts w:cs="Arial"/>
+          <w:color w:val="202124"/>
+          <w:shd w:val="clear" w:color="auto" w:fill="FFFFFF"/>
+        </w:rPr>
+        <w:t>,</w:t>
+      </w:r>
+      <w:r>
+        <w:rPr>
+          <w:rFonts w:cs="Arial"/>
+          <w:color w:val="202124"/>
+          <w:shd w:val="clear" w:color="auto" w:fill="FFFFFF"/>
+        </w:rPr>
+        <w:t xml:space="preserve"> na criação de rotas para inserção de dados</w:t>
+      </w:r>
+      <w:r>
+        <w:rPr>
+          <w:rFonts w:cs="Arial"/>
+          <w:color w:val="202124"/>
+          <w:shd w:val="clear" w:color="auto" w:fill="FFFFFF"/>
+        </w:rPr>
+        <w:t xml:space="preserve"> e</w:t>
+      </w:r>
+      <w:r>
+        <w:rPr>
+          <w:rFonts w:cs="Arial"/>
+          <w:color w:val="202124"/>
+          <w:shd w:val="clear" w:color="auto" w:fill="FFFFFF"/>
+        </w:rPr>
         <w:t xml:space="preserve"> </w:t>
       </w:r>
       <w:r>
-        <w:t xml:space="preserve">Time de desenvolvimento </w:t>
-      </w:r>
-      <w:r>
-        <w:t>–</w:t>
-      </w:r>
-      <w:r>
-        <w:t xml:space="preserve"> </w:t>
-      </w:r>
-      <w:r>
-        <w:t xml:space="preserve">Full </w:t>
-      </w:r>
-      <w:proofErr w:type="spellStart"/>
-      <w:r>
-        <w:t>Stac</w:t>
-      </w:r>
-      <w:r>
-        <w:t>k</w:t>
-      </w:r>
-      <w:proofErr w:type="spellEnd"/>
-      <w:r>
-        <w:t>;</w:t>
-      </w:r>
-    </w:p>
-    <w:p>
-      <w:r>
+        <w:rPr>
+          <w:rFonts w:cs="Arial"/>
+          <w:color w:val="202124"/>
+          <w:shd w:val="clear" w:color="auto" w:fill="FFFFFF"/>
+        </w:rPr>
+        <w:t>criação das métricas utilizadas</w:t>
+      </w:r>
+      <w:r>
+        <w:rPr>
+          <w:rFonts w:cs="Arial"/>
+          <w:color w:val="202124"/>
+          <w:shd w:val="clear" w:color="auto" w:fill="FFFFFF"/>
+        </w:rPr>
+        <w:t>.</w:t>
+      </w:r>
+    </w:p>
+    <w:p>
+      <w:pPr>
         <w:rPr>
           <w:b/>
           <w:bCs/>
         </w:rPr>
-        <w:t>Giovanna Melo:</w:t>
-      </w:r>
+      </w:pPr>
       <w:r>
         <w:rPr>
           <w:b/>
           <w:bCs/>
         </w:rPr>
-        <w:t xml:space="preserve"> </w:t>
-      </w:r>
-      <w:r>
-        <w:t>Scrum Master</w:t>
-      </w:r>
-      <w:r>
-        <w:t xml:space="preserve">, Time de desenvolvimento </w:t>
-      </w:r>
-      <w:r>
-        <w:t>–</w:t>
-      </w:r>
-      <w:r>
-        <w:t xml:space="preserve"> </w:t>
-      </w:r>
-      <w:r>
-        <w:t>Front-</w:t>
-      </w:r>
-      <w:proofErr w:type="spellStart"/>
-      <w:r>
-        <w:t>end</w:t>
-      </w:r>
-      <w:proofErr w:type="spellEnd"/>
-      <w:r>
-        <w:t>;</w:t>
-      </w:r>
-      <w:r>
-        <w:t xml:space="preserve"> </w:t>
-      </w:r>
-    </w:p>
-    <w:p>
+        <w:t>Fernando Marques:</w:t>
+      </w:r>
       <w:r>
         <w:rPr>
           <w:b/>
           <w:bCs/>
         </w:rPr>
-        <w:t xml:space="preserve">Gustavo </w:t>
+        <w:t xml:space="preserve"> </w:t>
+      </w:r>
+    </w:p>
+    <w:p>
+      <w:pPr>
+        <w:rPr>
+          <w:u w:val="single"/>
+        </w:rPr>
+      </w:pPr>
+      <w:r>
+        <w:t xml:space="preserve">Time de desenvolvimento </w:t>
+      </w:r>
+      <w:r>
+        <w:t>–</w:t>
+      </w:r>
+      <w:r>
+        <w:t xml:space="preserve"> </w:t>
+      </w:r>
+      <w:r>
+        <w:t xml:space="preserve">Full </w:t>
       </w:r>
       <w:proofErr w:type="spellStart"/>
       <w:r>
+        <w:t>Stac</w:t>
+      </w:r>
+      <w:r>
+        <w:t>k</w:t>
+      </w:r>
+      <w:proofErr w:type="spellEnd"/>
+      <w:r>
+        <w:t xml:space="preserve">, </w:t>
+      </w:r>
+      <w:proofErr w:type="spellStart"/>
+      <w:r>
+        <w:t>Product</w:t>
+      </w:r>
+      <w:proofErr w:type="spellEnd"/>
+      <w:r>
+        <w:t xml:space="preserve"> </w:t>
+      </w:r>
+      <w:proofErr w:type="spellStart"/>
+      <w:r>
+        <w:t>Owner</w:t>
+      </w:r>
+      <w:proofErr w:type="spellEnd"/>
+      <w:r>
+        <w:t>;</w:t>
+      </w:r>
+    </w:p>
+    <w:p>
+      <w:pPr>
         <w:rPr>
           <w:b/>
           <w:bCs/>
         </w:rPr>
-        <w:t>Manocchio</w:t>
-      </w:r>
-      <w:proofErr w:type="spellEnd"/>
+      </w:pPr>
       <w:r>
         <w:rPr>
           <w:b/>
           <w:bCs/>
         </w:rPr>
-        <w:t>:</w:t>
-      </w:r>
-      <w:r>
-        <w:t xml:space="preserve"> Time de desenvolvimento</w:t>
-      </w:r>
-      <w:r>
-        <w:t xml:space="preserve"> – Full </w:t>
-      </w:r>
-      <w:proofErr w:type="spellStart"/>
-      <w:r>
-        <w:t>Stack</w:t>
-      </w:r>
-      <w:proofErr w:type="spellEnd"/>
-      <w:r>
-        <w:t>;</w:t>
-      </w:r>
-    </w:p>
-    <w:p>
-      <w:proofErr w:type="spellStart"/>
+        <w:t>Giovanna Melo:</w:t>
+      </w:r>
       <w:r>
         <w:rPr>
           <w:b/>
           <w:bCs/>
         </w:rPr>
-        <w:t>Jhonatan</w:t>
+        <w:t xml:space="preserve"> </w:t>
+      </w:r>
+    </w:p>
+    <w:p>
+      <w:r>
+        <w:t>Scrum Master</w:t>
+      </w:r>
+      <w:r>
+        <w:t xml:space="preserve">, Time de desenvolvimento </w:t>
+      </w:r>
+      <w:r>
+        <w:t>–</w:t>
+      </w:r>
+      <w:r>
+        <w:t xml:space="preserve"> </w:t>
+      </w:r>
+      <w:r>
+        <w:t>Front-</w:t>
+      </w:r>
+      <w:proofErr w:type="spellStart"/>
+      <w:r>
+        <w:t>end</w:t>
       </w:r>
       <w:proofErr w:type="spellEnd"/>
+      <w:r>
+        <w:t>;</w:t>
+      </w:r>
+      <w:r>
+        <w:t xml:space="preserve"> </w:t>
+      </w:r>
+    </w:p>
+    <w:p>
+      <w:r>
+        <w:t>Responsável pelo dese</w:t>
+      </w:r>
+      <w:r>
+        <w:t xml:space="preserve">nvolvimento da documentação, </w:t>
+      </w:r>
+      <w:r>
+        <w:t xml:space="preserve">Manual de </w:t>
+      </w:r>
+      <w:r>
+        <w:t>Instalação, diagramas</w:t>
+      </w:r>
+      <w:r>
+        <w:t xml:space="preserve"> de arquitetura, Desenho de solução</w:t>
+      </w:r>
+      <w:r>
+        <w:t>.</w:t>
+      </w:r>
+      <w:r>
+        <w:t xml:space="preserve"> </w:t>
+      </w:r>
+      <w:r>
+        <w:t xml:space="preserve">Participação no </w:t>
+      </w:r>
+      <w:r>
+        <w:t>front-</w:t>
+      </w:r>
+      <w:proofErr w:type="spellStart"/>
+      <w:r>
+        <w:t>end</w:t>
+      </w:r>
+      <w:proofErr w:type="spellEnd"/>
+      <w:r>
+        <w:t xml:space="preserve"> do simulador financeiro, </w:t>
+      </w:r>
+      <w:proofErr w:type="spellStart"/>
+      <w:r>
+        <w:t>section</w:t>
+      </w:r>
+      <w:proofErr w:type="spellEnd"/>
+      <w:r>
+        <w:t xml:space="preserve"> sobre nós, </w:t>
+      </w:r>
+      <w:r>
+        <w:t>dashboard, cadastro responsável</w:t>
+      </w:r>
+      <w:r>
+        <w:t>.</w:t>
+      </w:r>
+    </w:p>
+    <w:p>
       <w:r>
         <w:rPr>
           <w:b/>
           <w:bCs/>
         </w:rPr>
-        <w:t xml:space="preserve"> </w:t>
+        <w:t xml:space="preserve">Gustavo </w:t>
       </w:r>
       <w:proofErr w:type="spellStart"/>
       <w:r>
@@ -3144,7 +3320,7 @@
           <w:b/>
           <w:bCs/>
         </w:rPr>
-        <w:t>Harissa</w:t>
+        <w:t>Manocchio</w:t>
       </w:r>
       <w:proofErr w:type="spellEnd"/>
       <w:r>
@@ -3155,54 +3331,64 @@
         <w:t>:</w:t>
       </w:r>
       <w:r>
+        <w:t xml:space="preserve"> </w:t>
+      </w:r>
+    </w:p>
+    <w:p>
+      <w:r>
+        <w:t>Time de desenvolvimento</w:t>
+      </w:r>
+      <w:r>
+        <w:t xml:space="preserve"> – Full </w:t>
+      </w:r>
+      <w:proofErr w:type="spellStart"/>
+      <w:r>
+        <w:t>Stack</w:t>
+      </w:r>
+      <w:proofErr w:type="spellEnd"/>
+      <w:r>
+        <w:t>;</w:t>
+      </w:r>
+    </w:p>
+    <w:p/>
+    <w:p>
+      <w:pPr>
         <w:rPr>
           <w:b/>
           <w:bCs/>
         </w:rPr>
-        <w:t xml:space="preserve"> </w:t>
-      </w:r>
-      <w:r>
-        <w:t>Time de desenvolvimento – Front-</w:t>
-      </w:r>
+      </w:pPr>
       <w:proofErr w:type="spellStart"/>
-      <w:r>
-        <w:t>end</w:t>
-      </w:r>
-      <w:proofErr w:type="spellEnd"/>
-      <w:r>
-        <w:t>;</w:t>
-      </w:r>
-    </w:p>
-    <w:p>
       <w:r>
         <w:rPr>
           <w:b/>
           <w:bCs/>
         </w:rPr>
-        <w:t xml:space="preserve">Leonardo </w:t>
-      </w:r>
-      <w:proofErr w:type="spellStart"/>
+        <w:t>Jhonatan</w:t>
+      </w:r>
+      <w:proofErr w:type="spellEnd"/>
       <w:r>
         <w:rPr>
           <w:b/>
           <w:bCs/>
         </w:rPr>
-        <w:t>Iannotta</w:t>
-      </w:r>
-      <w:proofErr w:type="spellEnd"/>
+        <w:t xml:space="preserve"> </w:t>
+      </w:r>
+      <w:proofErr w:type="spellStart"/>
       <w:r>
         <w:rPr>
           <w:b/>
           <w:bCs/>
         </w:rPr>
-        <w:t>:</w:t>
-      </w:r>
+        <w:t>Harissa</w:t>
+      </w:r>
+      <w:proofErr w:type="spellEnd"/>
       <w:r>
         <w:rPr>
           <w:b/>
           <w:bCs/>
         </w:rPr>
-        <w:tab/>
+        <w:t>:</w:t>
       </w:r>
       <w:r>
         <w:rPr>
@@ -3211,6 +3397,67 @@
         </w:rPr>
         <w:t xml:space="preserve"> </w:t>
       </w:r>
+    </w:p>
+    <w:p>
+      <w:r>
+        <w:t>Time de desenvolvimento – Front-</w:t>
+      </w:r>
+      <w:proofErr w:type="spellStart"/>
+      <w:r>
+        <w:t>end</w:t>
+      </w:r>
+      <w:proofErr w:type="spellEnd"/>
+      <w:r>
+        <w:t>;</w:t>
+      </w:r>
+    </w:p>
+    <w:p/>
+    <w:p>
+      <w:pPr>
+        <w:rPr>
+          <w:b/>
+          <w:bCs/>
+        </w:rPr>
+      </w:pPr>
+      <w:r>
+        <w:rPr>
+          <w:b/>
+          <w:bCs/>
+        </w:rPr>
+        <w:t xml:space="preserve">Leonardo </w:t>
+      </w:r>
+      <w:proofErr w:type="spellStart"/>
+      <w:r>
+        <w:rPr>
+          <w:b/>
+          <w:bCs/>
+        </w:rPr>
+        <w:t>Iannotta</w:t>
+      </w:r>
+      <w:proofErr w:type="spellEnd"/>
+      <w:r>
+        <w:rPr>
+          <w:b/>
+          <w:bCs/>
+        </w:rPr>
+        <w:t>:</w:t>
+      </w:r>
+      <w:r>
+        <w:rPr>
+          <w:b/>
+          <w:bCs/>
+        </w:rPr>
+        <w:tab/>
+      </w:r>
+      <w:r>
+        <w:rPr>
+          <w:b/>
+          <w:bCs/>
+        </w:rPr>
+        <w:t xml:space="preserve"> </w:t>
+      </w:r>
+    </w:p>
+    <w:p>
       <w:r>
         <w:t xml:space="preserve">Time de desenvolvimento </w:t>
       </w:r>
@@ -3218,10 +3465,149 @@
         <w:t>–</w:t>
       </w:r>
       <w:r>
-        <w:t xml:space="preserve"> Back</w:t>
-      </w:r>
-      <w:r>
-        <w:t>-end</w:t>
+        <w:t xml:space="preserve"> </w:t>
+      </w:r>
+      <w:r>
+        <w:t xml:space="preserve">Analista </w:t>
+      </w:r>
+    </w:p>
+    <w:p>
+      <w:r>
+        <w:rPr>
+          <w:rFonts w:cs="Arial"/>
+          <w:color w:val="202124"/>
+          <w:shd w:val="clear" w:color="auto" w:fill="FFFFFF"/>
+        </w:rPr>
+        <w:t>Atuando na área de front-</w:t>
+      </w:r>
+      <w:proofErr w:type="spellStart"/>
+      <w:r>
+        <w:rPr>
+          <w:rFonts w:cs="Arial"/>
+          <w:color w:val="202124"/>
+          <w:shd w:val="clear" w:color="auto" w:fill="FFFFFF"/>
+        </w:rPr>
+        <w:t>end</w:t>
+      </w:r>
+      <w:proofErr w:type="spellEnd"/>
+      <w:r>
+        <w:rPr>
+          <w:rFonts w:cs="Arial"/>
+          <w:color w:val="202124"/>
+          <w:shd w:val="clear" w:color="auto" w:fill="FFFFFF"/>
+        </w:rPr>
+        <w:t xml:space="preserve"> da </w:t>
+      </w:r>
+      <w:proofErr w:type="spellStart"/>
+      <w:r>
+        <w:rPr>
+          <w:rFonts w:cs="Arial"/>
+          <w:color w:val="202124"/>
+          <w:shd w:val="clear" w:color="auto" w:fill="FFFFFF"/>
+        </w:rPr>
+        <w:t>contact</w:t>
+      </w:r>
+      <w:proofErr w:type="spellEnd"/>
+      <w:r>
+        <w:rPr>
+          <w:rFonts w:cs="Arial"/>
+          <w:color w:val="202124"/>
+          <w:shd w:val="clear" w:color="auto" w:fill="FFFFFF"/>
+        </w:rPr>
+        <w:t xml:space="preserve"> </w:t>
+      </w:r>
+      <w:proofErr w:type="spellStart"/>
+      <w:r>
+        <w:rPr>
+          <w:rFonts w:cs="Arial"/>
+          <w:color w:val="202124"/>
+          <w:shd w:val="clear" w:color="auto" w:fill="FFFFFF"/>
+        </w:rPr>
+        <w:t>page</w:t>
+      </w:r>
+      <w:proofErr w:type="spellEnd"/>
+      <w:r>
+        <w:rPr>
+          <w:rFonts w:cs="Arial"/>
+          <w:color w:val="202124"/>
+          <w:shd w:val="clear" w:color="auto" w:fill="FFFFFF"/>
+        </w:rPr>
+        <w:t>. Com participação no aperfeiçoamento da apresentação da empresa (</w:t>
+      </w:r>
+      <w:proofErr w:type="spellStart"/>
+      <w:r>
+        <w:rPr>
+          <w:rFonts w:cs="Arial"/>
+          <w:color w:val="202124"/>
+          <w:shd w:val="clear" w:color="auto" w:fill="FFFFFF"/>
+        </w:rPr>
+        <w:t>power</w:t>
+      </w:r>
+      <w:proofErr w:type="spellEnd"/>
+      <w:r>
+        <w:rPr>
+          <w:rFonts w:cs="Arial"/>
+          <w:color w:val="202124"/>
+          <w:shd w:val="clear" w:color="auto" w:fill="FFFFFF"/>
+        </w:rPr>
+        <w:t xml:space="preserve"> point), sistema de métricas (</w:t>
+      </w:r>
+      <w:proofErr w:type="spellStart"/>
+      <w:r>
+        <w:rPr>
+          <w:rFonts w:cs="Arial"/>
+          <w:color w:val="202124"/>
+          <w:shd w:val="clear" w:color="auto" w:fill="FFFFFF"/>
+        </w:rPr>
+        <w:t>analitics</w:t>
+      </w:r>
+      <w:proofErr w:type="spellEnd"/>
+      <w:r>
+        <w:rPr>
+          <w:rFonts w:cs="Arial"/>
+          <w:color w:val="202124"/>
+          <w:shd w:val="clear" w:color="auto" w:fill="FFFFFF"/>
+        </w:rPr>
+        <w:t>) e documentação.</w:t>
+      </w:r>
+    </w:p>
+    <w:p>
+      <w:pPr>
+        <w:pStyle w:val="Ttulo2"/>
+        <w:rPr>
+          <w:b/>
+        </w:rPr>
+      </w:pPr>
+      <w:bookmarkStart w:id="13" w:name="_Toc73427771"/>
+      <w:r>
+        <w:rPr>
+          <w:b/>
+        </w:rPr>
+        <w:t>PROCESSO E FERRAMENTA DE GESTÃO DE PROJETOS</w:t>
+      </w:r>
+      <w:bookmarkEnd w:id="13"/>
+      <w:r>
+        <w:rPr>
+          <w:b/>
+        </w:rPr>
+        <w:t xml:space="preserve"> </w:t>
+      </w:r>
+    </w:p>
+    <w:p>
+      <w:r>
+        <w:tab/>
+      </w:r>
+      <w:r>
+        <w:tab/>
+      </w:r>
+      <w:r>
+        <w:t>Descrever o processo de gestão e seus benefícios: Divisão das tarefas, evidências das Daily Meetings</w:t>
+      </w:r>
+      <w:r>
+        <w:t xml:space="preserve"> (exemplo de Ata de reunião)</w:t>
+      </w:r>
+      <w:r>
+        <w:t>; Prints da ferramenta de gestão de atividades utilizada</w:t>
       </w:r>
       <w:r>
         <w:t>.</w:t>
@@ -3234,76 +3620,12 @@
           <w:b/>
         </w:rPr>
       </w:pPr>
-      <w:bookmarkStart w:id="13" w:name="_Toc73427771"/>
+      <w:bookmarkStart w:id="14" w:name="_Toc73427772"/>
       <w:r>
         <w:rPr>
           <w:b/>
         </w:rPr>
-        <w:t>PROCESSO E FERRAMENTA DE GESTÃO DE PROJETOS</w:t>
-      </w:r>
-      <w:bookmarkEnd w:id="13"/>
-      <w:r>
-        <w:rPr>
-          <w:b/>
-        </w:rPr>
-        <w:t xml:space="preserve"> </w:t>
-      </w:r>
-    </w:p>
-    <w:p>
-      <w:pPr>
-        <w:rPr>
-          <w:u w:val="single"/>
-        </w:rPr>
-      </w:pPr>
-      <w:r>
-        <w:rPr>
-          <w:u w:val="single"/>
-        </w:rPr>
-        <w:tab/>
-      </w:r>
-      <w:r>
-        <w:rPr>
-          <w:u w:val="single"/>
-        </w:rPr>
-        <w:tab/>
-      </w:r>
-      <w:r>
-        <w:rPr>
-          <w:u w:val="single"/>
-        </w:rPr>
-        <w:t>Descrever o processo de gestão e seus benefícios: Divisão das tarefas, evidências das Daily Meetings</w:t>
-      </w:r>
-      <w:r>
-        <w:rPr>
-          <w:u w:val="single"/>
-        </w:rPr>
-        <w:t xml:space="preserve"> (exemplo de Ata de reunião)</w:t>
-      </w:r>
-      <w:r>
-        <w:rPr>
-          <w:u w:val="single"/>
-        </w:rPr>
-        <w:t>; Prints da ferramenta de gestão de atividades utilizada</w:t>
-      </w:r>
-      <w:r>
-        <w:rPr>
-          <w:u w:val="single"/>
-        </w:rPr>
-        <w:t>.</w:t>
-      </w:r>
-    </w:p>
-    <w:p>
-      <w:pPr>
-        <w:pStyle w:val="Ttulo2"/>
-        <w:rPr>
-          <w:b/>
-        </w:rPr>
-      </w:pPr>
-      <w:bookmarkStart w:id="14" w:name="_Toc73427772"/>
-      <w:r>
-        <w:rPr>
-          <w:b/>
-        </w:rPr>
+        <w:lastRenderedPageBreak/>
         <w:t>Gestão dos Riscos do Projeto</w:t>
       </w:r>
       <w:bookmarkEnd w:id="14"/>
@@ -3381,7 +3703,6 @@
         <w:rPr>
           <w:noProof/>
         </w:rPr>
-        <w:lastRenderedPageBreak/>
         <w:drawing>
           <wp:inline distT="0" distB="0" distL="0" distR="0" wp14:anchorId="6927AB6F" wp14:editId="42B854C6">
             <wp:extent cx="3295650" cy="1756473"/>
@@ -3536,6 +3857,7 @@
         <w:rPr>
           <w:b/>
         </w:rPr>
+        <w:lastRenderedPageBreak/>
         <w:t>Sprints / sprint backlog</w:t>
       </w:r>
       <w:bookmarkEnd w:id="16"/>
@@ -3675,16 +3997,11 @@
         <w:tab/>
       </w:r>
       <w:r>
-        <w:t xml:space="preserve">Descrição da solução, detalhamento dos componentes utilizados, diagramas de </w:t>
-      </w:r>
-      <w:proofErr w:type="gramStart"/>
-      <w:r>
-        <w:t>arquitetura</w:t>
+        <w:t>Descrição da solução, detalhamento dos componentes utilizados, diagramas de arquitetura</w:t>
       </w:r>
       <w:r>
         <w:t>, etc.</w:t>
       </w:r>
-      <w:proofErr w:type="gramEnd"/>
     </w:p>
     <w:p>
       <w:pPr>
@@ -4348,13 +4665,8 @@
         <w:t xml:space="preserve"> (</w:t>
       </w:r>
       <w:proofErr w:type="spellStart"/>
-      <w:proofErr w:type="gramStart"/>
-      <w:r>
-        <w:t>telefone,e</w:t>
-      </w:r>
-      <w:proofErr w:type="gramEnd"/>
-      <w:r>
-        <w:t>-meil</w:t>
+      <w:r>
+        <w:t>telefone,e-meil</w:t>
       </w:r>
       <w:proofErr w:type="spellEnd"/>
       <w:r>

</xml_diff>